<commit_message>
island prototype demo added to something fishy page
</commit_message>
<xml_diff>
--- a/GameInfoRough.docx
+++ b/GameInfoRough.docx
@@ -105,16 +105,7 @@
           <w:rFonts w:cstheme="minorHAnsi"/>
           <w:iCs/>
         </w:rPr>
-        <w:t>Mo</w:t>
-      </w:r>
-      <w:bookmarkStart w:id="0" w:name="_GoBack"/>
-      <w:bookmarkEnd w:id="0"/>
-      <w:r>
-        <w:rPr>
-          <w:rFonts w:cstheme="minorHAnsi"/>
-          <w:iCs/>
-        </w:rPr>
-        <w:t>noGame</w:t>
+        <w:t>MonoGame</w:t>
       </w:r>
       <w:proofErr w:type="spellEnd"/>
       <w:r>
@@ -1714,6 +1705,766 @@
         </w:rPr>
         <w:t xml:space="preserve"> is then used to load, initialize, and generate all game content, tracked by the main thread to give user feedback.</w:t>
       </w:r>
+    </w:p>
+    <w:p>
+      <w:pPr>
+        <w:ind w:left="720"/>
+        <w:jc w:val="center"/>
+        <w:rPr>
+          <w:rFonts w:cstheme="minorHAnsi"/>
+        </w:rPr>
+      </w:pPr>
+      <w:r>
+        <w:rPr>
+          <w:rFonts w:cstheme="minorHAnsi"/>
+        </w:rPr>
+        <w:lastRenderedPageBreak/>
+        <w:t>Something Fishy is a solo project originally done over 5 weeks, with ongoing work</w:t>
+      </w:r>
+    </w:p>
+    <w:p>
+      <w:pPr>
+        <w:ind w:left="720"/>
+        <w:jc w:val="center"/>
+        <w:rPr>
+          <w:rFonts w:cstheme="minorHAnsi"/>
+        </w:rPr>
+      </w:pPr>
+      <w:r>
+        <w:rPr>
+          <w:rFonts w:cstheme="minorHAnsi"/>
+        </w:rPr>
+        <w:t>A 3D low poly casual game where you run around on islands floating in the sky catching fish, trading with a turtle for bait, and catching more fish.</w:t>
+      </w:r>
+    </w:p>
+    <w:p>
+      <w:pPr>
+        <w:ind w:left="720"/>
+        <w:jc w:val="center"/>
+        <w:rPr>
+          <w:rFonts w:cstheme="minorHAnsi"/>
+        </w:rPr>
+      </w:pPr>
+      <w:r>
+        <w:rPr>
+          <w:rFonts w:cstheme="minorHAnsi"/>
+        </w:rPr>
+        <w:t xml:space="preserve">This </w:t>
+      </w:r>
+      <w:r>
+        <w:rPr>
+          <w:rFonts w:cstheme="minorHAnsi"/>
+        </w:rPr>
+        <w:t>project</w:t>
+      </w:r>
+      <w:r>
+        <w:rPr>
+          <w:rFonts w:cstheme="minorHAnsi"/>
+        </w:rPr>
+        <w:t xml:space="preserve"> was developed in Unreal Engine 4 using C++ for all elements except for UI</w:t>
+      </w:r>
+      <w:r>
+        <w:rPr>
+          <w:rFonts w:cstheme="minorHAnsi"/>
+        </w:rPr>
+        <w:t>,</w:t>
+      </w:r>
+      <w:r>
+        <w:rPr>
+          <w:rFonts w:cstheme="minorHAnsi"/>
+        </w:rPr>
+        <w:t xml:space="preserve"> materials,</w:t>
+      </w:r>
+      <w:r>
+        <w:rPr>
+          <w:rFonts w:cstheme="minorHAnsi"/>
+        </w:rPr>
+        <w:t xml:space="preserve"> and particles,</w:t>
+      </w:r>
+      <w:r>
+        <w:rPr>
+          <w:rFonts w:cstheme="minorHAnsi"/>
+        </w:rPr>
+        <w:t xml:space="preserve"> which used Blueprints. The term game is used loosely for this project, as it’s mostly an environment for me to experiment with AI and procedural generation techniques that interest me with a vague game loop.</w:t>
+      </w:r>
+    </w:p>
+    <w:p>
+      <w:pPr>
+        <w:ind w:left="720"/>
+        <w:jc w:val="center"/>
+        <w:rPr>
+          <w:rFonts w:cstheme="minorHAnsi"/>
+        </w:rPr>
+      </w:pPr>
+      <w:r>
+        <w:rPr>
+          <w:rFonts w:cstheme="minorHAnsi"/>
+        </w:rPr>
+        <w:t>My Work</w:t>
+      </w:r>
+    </w:p>
+    <w:p>
+      <w:pPr>
+        <w:rPr>
+          <w:rFonts w:cstheme="minorHAnsi"/>
+        </w:rPr>
+      </w:pPr>
+      <w:r>
+        <w:rPr>
+          <w:rFonts w:cstheme="minorHAnsi"/>
+        </w:rPr>
+        <w:t>Flocking Behavior</w:t>
+      </w:r>
+    </w:p>
+    <w:p>
+      <w:pPr>
+        <w:ind w:left="1440" w:hanging="720"/>
+        <w:rPr>
+          <w:rFonts w:cstheme="minorHAnsi"/>
+        </w:rPr>
+      </w:pPr>
+      <w:r>
+        <w:rPr>
+          <w:rFonts w:cstheme="minorHAnsi"/>
+        </w:rPr>
+        <w:t xml:space="preserve">Flock – An actor that works as a management container for the </w:t>
+      </w:r>
+      <w:proofErr w:type="spellStart"/>
+      <w:r>
+        <w:rPr>
+          <w:rFonts w:cstheme="minorHAnsi"/>
+        </w:rPr>
+        <w:t>boids</w:t>
+      </w:r>
+      <w:proofErr w:type="spellEnd"/>
+      <w:r>
+        <w:rPr>
+          <w:rFonts w:cstheme="minorHAnsi"/>
+        </w:rPr>
+        <w:t xml:space="preserve"> in the world, creating </w:t>
+      </w:r>
+      <w:proofErr w:type="spellStart"/>
+      <w:r>
+        <w:rPr>
+          <w:rFonts w:cstheme="minorHAnsi"/>
+        </w:rPr>
+        <w:t>boids</w:t>
+      </w:r>
+      <w:proofErr w:type="spellEnd"/>
+      <w:r>
+        <w:rPr>
+          <w:rFonts w:cstheme="minorHAnsi"/>
+        </w:rPr>
+        <w:t xml:space="preserve"> and managing shared information including </w:t>
+      </w:r>
+      <w:r>
+        <w:rPr>
+          <w:rFonts w:cstheme="minorHAnsi"/>
+        </w:rPr>
+        <w:t>behavior</w:t>
+      </w:r>
+      <w:r>
+        <w:rPr>
+          <w:rFonts w:cstheme="minorHAnsi"/>
+        </w:rPr>
+        <w:t xml:space="preserve"> weights and movement limits.</w:t>
+      </w:r>
+    </w:p>
+    <w:p>
+      <w:pPr>
+        <w:ind w:left="1440" w:hanging="720"/>
+        <w:rPr>
+          <w:rFonts w:cstheme="minorHAnsi"/>
+        </w:rPr>
+      </w:pPr>
+      <w:proofErr w:type="spellStart"/>
+      <w:r>
+        <w:rPr>
+          <w:rFonts w:cstheme="minorHAnsi"/>
+        </w:rPr>
+        <w:t>Boid</w:t>
+      </w:r>
+      <w:proofErr w:type="spellEnd"/>
+      <w:r>
+        <w:rPr>
+          <w:rFonts w:cstheme="minorHAnsi"/>
+        </w:rPr>
+        <w:t xml:space="preserve"> – An actor inside the f</w:t>
+      </w:r>
+      <w:r>
+        <w:rPr>
+          <w:rFonts w:cstheme="minorHAnsi"/>
+        </w:rPr>
+        <w:t xml:space="preserve">lock, with the three basic steering behaviors </w:t>
+      </w:r>
+      <w:r>
+        <w:rPr>
+          <w:rFonts w:cstheme="minorHAnsi"/>
+        </w:rPr>
+        <w:t>described by Craig Reynolds</w:t>
+      </w:r>
+      <w:r>
+        <w:rPr>
+          <w:rFonts w:cstheme="minorHAnsi"/>
+        </w:rPr>
+        <w:t xml:space="preserve"> as well as five additional steering behaviors.</w:t>
+      </w:r>
+    </w:p>
+    <w:p>
+      <w:pPr>
+        <w:ind w:left="2160" w:hanging="720"/>
+        <w:rPr>
+          <w:rFonts w:cstheme="minorHAnsi"/>
+        </w:rPr>
+      </w:pPr>
+      <w:r>
+        <w:rPr>
+          <w:rFonts w:cstheme="minorHAnsi"/>
+        </w:rPr>
+        <w:t>Separation – Steer to avoid crowding local flock mates.</w:t>
+      </w:r>
+    </w:p>
+    <w:p>
+      <w:pPr>
+        <w:ind w:left="2160" w:hanging="720"/>
+        <w:rPr>
+          <w:rFonts w:cstheme="minorHAnsi"/>
+        </w:rPr>
+      </w:pPr>
+      <w:r>
+        <w:rPr>
+          <w:rFonts w:cstheme="minorHAnsi"/>
+        </w:rPr>
+        <w:t>Alignment – Steer toward the average heading of local flock mates.</w:t>
+      </w:r>
+    </w:p>
+    <w:p>
+      <w:pPr>
+        <w:ind w:left="2160" w:hanging="720"/>
+        <w:rPr>
+          <w:rFonts w:cstheme="minorHAnsi"/>
+        </w:rPr>
+      </w:pPr>
+      <w:r>
+        <w:rPr>
+          <w:rFonts w:cstheme="minorHAnsi"/>
+        </w:rPr>
+        <w:t>Cohesion – Steer to move toward the average position of local flock mates.</w:t>
+      </w:r>
+    </w:p>
+    <w:p>
+      <w:pPr>
+        <w:ind w:left="2160" w:hanging="720"/>
+        <w:rPr>
+          <w:rFonts w:cstheme="minorHAnsi"/>
+        </w:rPr>
+      </w:pPr>
+      <w:r>
+        <w:rPr>
+          <w:rFonts w:cstheme="minorHAnsi"/>
+        </w:rPr>
+        <w:t>Target – Steer toward closest target, if in perception range.</w:t>
+      </w:r>
+    </w:p>
+    <w:p>
+      <w:pPr>
+        <w:ind w:left="2160" w:hanging="720"/>
+        <w:rPr>
+          <w:rFonts w:cstheme="minorHAnsi"/>
+        </w:rPr>
+      </w:pPr>
+      <w:proofErr w:type="spellStart"/>
+      <w:r>
+        <w:rPr>
+          <w:rFonts w:cstheme="minorHAnsi"/>
+        </w:rPr>
+        <w:t>AvoidObstacle</w:t>
+      </w:r>
+      <w:proofErr w:type="spellEnd"/>
+      <w:r>
+        <w:rPr>
+          <w:rFonts w:cstheme="minorHAnsi"/>
+        </w:rPr>
+        <w:t xml:space="preserve"> – Steer away from local obstacles.</w:t>
+      </w:r>
+    </w:p>
+    <w:p>
+      <w:pPr>
+        <w:ind w:left="2160" w:hanging="720"/>
+        <w:rPr>
+          <w:rFonts w:cstheme="minorHAnsi"/>
+        </w:rPr>
+      </w:pPr>
+      <w:proofErr w:type="spellStart"/>
+      <w:r>
+        <w:rPr>
+          <w:rFonts w:cstheme="minorHAnsi"/>
+        </w:rPr>
+        <w:t>AvoidPlayer</w:t>
+      </w:r>
+      <w:proofErr w:type="spellEnd"/>
+      <w:r>
+        <w:rPr>
+          <w:rFonts w:cstheme="minorHAnsi"/>
+        </w:rPr>
+        <w:t xml:space="preserve"> – Steer away from player, if in observable range.</w:t>
+      </w:r>
+    </w:p>
+    <w:p>
+      <w:pPr>
+        <w:ind w:left="2160" w:hanging="720"/>
+        <w:rPr>
+          <w:rFonts w:cstheme="minorHAnsi"/>
+        </w:rPr>
+      </w:pPr>
+      <w:r>
+        <w:rPr>
+          <w:rFonts w:cstheme="minorHAnsi"/>
+        </w:rPr>
+        <w:t>Bounds – Steer away from area bounds.</w:t>
+      </w:r>
+    </w:p>
+    <w:p>
+      <w:pPr>
+        <w:ind w:left="2160" w:hanging="720"/>
+        <w:rPr>
+          <w:rFonts w:cstheme="minorHAnsi"/>
+        </w:rPr>
+      </w:pPr>
+      <w:r>
+        <w:rPr>
+          <w:rFonts w:cstheme="minorHAnsi"/>
+        </w:rPr>
+        <w:t>Centralize – Steer toward center of area.</w:t>
+      </w:r>
+    </w:p>
+    <w:p>
+      <w:pPr>
+        <w:ind w:left="1440" w:hanging="720"/>
+        <w:rPr>
+          <w:rFonts w:cstheme="minorHAnsi"/>
+        </w:rPr>
+      </w:pPr>
+      <w:proofErr w:type="spellStart"/>
+      <w:r>
+        <w:rPr>
+          <w:rFonts w:cstheme="minorHAnsi"/>
+        </w:rPr>
+        <w:t>CellGrid</w:t>
+      </w:r>
+      <w:proofErr w:type="spellEnd"/>
+      <w:r>
+        <w:rPr>
+          <w:rFonts w:cstheme="minorHAnsi"/>
+        </w:rPr>
+        <w:t xml:space="preserve"> – Simple container to optimize neighbor calculation by storing </w:t>
+      </w:r>
+      <w:proofErr w:type="spellStart"/>
+      <w:r>
+        <w:rPr>
+          <w:rFonts w:cstheme="minorHAnsi"/>
+        </w:rPr>
+        <w:t>boids</w:t>
+      </w:r>
+      <w:proofErr w:type="spellEnd"/>
+      <w:r>
+        <w:rPr>
+          <w:rFonts w:cstheme="minorHAnsi"/>
+        </w:rPr>
+        <w:t xml:space="preserve"> in a grid and only comparing to calculate neighbors with </w:t>
+      </w:r>
+      <w:proofErr w:type="spellStart"/>
+      <w:r>
+        <w:rPr>
+          <w:rFonts w:cstheme="minorHAnsi"/>
+        </w:rPr>
+        <w:t>boids</w:t>
+      </w:r>
+      <w:proofErr w:type="spellEnd"/>
+      <w:r>
+        <w:rPr>
+          <w:rFonts w:cstheme="minorHAnsi"/>
+        </w:rPr>
+        <w:t xml:space="preserve"> in adjacent cells.</w:t>
+      </w:r>
+    </w:p>
+    <w:p>
+      <w:pPr>
+        <w:rPr>
+          <w:rFonts w:cstheme="minorHAnsi"/>
+        </w:rPr>
+      </w:pPr>
+      <w:r>
+        <w:rPr>
+          <w:rFonts w:cstheme="minorHAnsi"/>
+        </w:rPr>
+        <w:t>Bait Targets</w:t>
+      </w:r>
+    </w:p>
+    <w:p>
+      <w:pPr>
+        <w:ind w:left="1440" w:hanging="720"/>
+        <w:rPr>
+          <w:rFonts w:cstheme="minorHAnsi"/>
+        </w:rPr>
+      </w:pPr>
+      <w:proofErr w:type="spellStart"/>
+      <w:r>
+        <w:rPr>
+          <w:rFonts w:cstheme="minorHAnsi"/>
+        </w:rPr>
+        <w:t>BaitManager</w:t>
+      </w:r>
+      <w:proofErr w:type="spellEnd"/>
+      <w:r>
+        <w:rPr>
+          <w:rFonts w:cstheme="minorHAnsi"/>
+        </w:rPr>
+        <w:t xml:space="preserve"> – An actor managing information and spawning pertaining to bait in the game world.</w:t>
+      </w:r>
+    </w:p>
+    <w:p>
+      <w:pPr>
+        <w:ind w:left="1440" w:hanging="720"/>
+        <w:rPr>
+          <w:rFonts w:cstheme="minorHAnsi"/>
+        </w:rPr>
+      </w:pPr>
+      <w:r>
+        <w:rPr>
+          <w:rFonts w:cstheme="minorHAnsi"/>
+        </w:rPr>
+        <w:t xml:space="preserve">Bait – A simple actor spawned by </w:t>
+      </w:r>
+      <w:proofErr w:type="spellStart"/>
+      <w:r>
+        <w:rPr>
+          <w:rFonts w:cstheme="minorHAnsi"/>
+        </w:rPr>
+        <w:t>BaitManager</w:t>
+      </w:r>
+      <w:proofErr w:type="spellEnd"/>
+      <w:r>
+        <w:rPr>
+          <w:rFonts w:cstheme="minorHAnsi"/>
+        </w:rPr>
+        <w:t xml:space="preserve"> which acts as a target for </w:t>
+      </w:r>
+      <w:proofErr w:type="spellStart"/>
+      <w:r>
+        <w:rPr>
+          <w:rFonts w:cstheme="minorHAnsi"/>
+        </w:rPr>
+        <w:t>boids</w:t>
+      </w:r>
+      <w:proofErr w:type="spellEnd"/>
+      <w:r>
+        <w:rPr>
+          <w:rFonts w:cstheme="minorHAnsi"/>
+        </w:rPr>
+        <w:t xml:space="preserve">. Emits simple GPU particles to represent scent and bite particles. Shrinks after each bite until value reaches zero, destroying actor. </w:t>
+      </w:r>
+    </w:p>
+    <w:p>
+      <w:pPr>
+        <w:rPr>
+          <w:rFonts w:cstheme="minorHAnsi"/>
+        </w:rPr>
+      </w:pPr>
+      <w:r>
+        <w:rPr>
+          <w:rFonts w:cstheme="minorHAnsi"/>
+        </w:rPr>
+        <w:t>Custom Player Pawn</w:t>
+      </w:r>
+    </w:p>
+    <w:p>
+      <w:pPr>
+        <w:ind w:left="1440" w:hanging="720"/>
+        <w:rPr>
+          <w:rFonts w:cstheme="minorHAnsi"/>
+        </w:rPr>
+      </w:pPr>
+      <w:proofErr w:type="spellStart"/>
+      <w:r>
+        <w:rPr>
+          <w:rFonts w:cstheme="minorHAnsi"/>
+        </w:rPr>
+        <w:t>PlayerPawn</w:t>
+      </w:r>
+      <w:proofErr w:type="spellEnd"/>
+      <w:r>
+        <w:rPr>
+          <w:rFonts w:cstheme="minorHAnsi"/>
+        </w:rPr>
+        <w:t xml:space="preserve"> – A custom pawn actor controlling the player’s camera, capsule collision mesh, HUD, and line trace for interaction. </w:t>
+      </w:r>
+    </w:p>
+    <w:p>
+      <w:pPr>
+        <w:ind w:left="1440" w:hanging="720"/>
+        <w:rPr>
+          <w:rFonts w:cstheme="minorHAnsi"/>
+        </w:rPr>
+      </w:pPr>
+      <w:proofErr w:type="spellStart"/>
+      <w:r>
+        <w:rPr>
+          <w:rFonts w:cstheme="minorHAnsi"/>
+        </w:rPr>
+        <w:lastRenderedPageBreak/>
+        <w:t>PawnMovementComponent</w:t>
+      </w:r>
+      <w:proofErr w:type="spellEnd"/>
+      <w:r>
+        <w:rPr>
+          <w:rFonts w:cstheme="minorHAnsi"/>
+        </w:rPr>
+        <w:t xml:space="preserve"> – Custom movement component, processing player input for pawn movement.</w:t>
+      </w:r>
+    </w:p>
+    <w:p>
+      <w:pPr>
+        <w:rPr>
+          <w:rFonts w:cstheme="minorHAnsi"/>
+        </w:rPr>
+      </w:pPr>
+      <w:r>
+        <w:rPr>
+          <w:rFonts w:cstheme="minorHAnsi"/>
+        </w:rPr>
+        <w:t>World Layout</w:t>
+      </w:r>
+    </w:p>
+    <w:p>
+      <w:pPr>
+        <w:ind w:left="720"/>
+        <w:rPr>
+          <w:rFonts w:cstheme="minorHAnsi"/>
+        </w:rPr>
+      </w:pPr>
+      <w:r>
+        <w:rPr>
+          <w:rFonts w:cstheme="minorHAnsi"/>
+        </w:rPr>
+        <w:t xml:space="preserve">Designed the base layout of the test island with prop positioning and lighting. </w:t>
+      </w:r>
+    </w:p>
+    <w:p>
+      <w:pPr>
+        <w:rPr>
+          <w:rFonts w:cstheme="minorHAnsi"/>
+        </w:rPr>
+      </w:pPr>
+      <w:r>
+        <w:rPr>
+          <w:rFonts w:cstheme="minorHAnsi"/>
+        </w:rPr>
+        <w:t>Art Assets</w:t>
+      </w:r>
+    </w:p>
+    <w:p>
+      <w:pPr>
+        <w:ind w:left="720"/>
+        <w:rPr>
+          <w:rFonts w:cstheme="minorHAnsi"/>
+        </w:rPr>
+      </w:pPr>
+      <w:r>
+        <w:rPr>
+          <w:rFonts w:cstheme="minorHAnsi"/>
+        </w:rPr>
+        <w:t>I created the bait model, as well as all of the UI assets and sign art.</w:t>
+      </w:r>
+    </w:p>
+    <w:p>
+      <w:pPr>
+        <w:rPr>
+          <w:rFonts w:cstheme="minorHAnsi"/>
+        </w:rPr>
+      </w:pPr>
+      <w:r>
+        <w:rPr>
+          <w:rFonts w:cstheme="minorHAnsi"/>
+        </w:rPr>
+        <w:t>UI</w:t>
+      </w:r>
+    </w:p>
+    <w:p>
+      <w:pPr>
+        <w:ind w:left="720"/>
+        <w:rPr>
+          <w:rFonts w:cstheme="minorHAnsi"/>
+        </w:rPr>
+      </w:pPr>
+      <w:r>
+        <w:rPr>
+          <w:rFonts w:cstheme="minorHAnsi"/>
+        </w:rPr>
+        <w:t>All UI with value tracking and animation was created by me.</w:t>
+      </w:r>
+    </w:p>
+    <w:p>
+      <w:pPr>
+        <w:rPr>
+          <w:rFonts w:cstheme="minorHAnsi"/>
+        </w:rPr>
+      </w:pPr>
+      <w:r>
+        <w:rPr>
+          <w:rFonts w:cstheme="minorHAnsi"/>
+        </w:rPr>
+        <w:t>Procedural Island Mesh Prototype (not currently in build)</w:t>
+      </w:r>
+    </w:p>
+    <w:p>
+      <w:pPr>
+        <w:ind w:left="720"/>
+        <w:rPr>
+          <w:rFonts w:cstheme="minorHAnsi"/>
+        </w:rPr>
+      </w:pPr>
+      <w:r>
+        <w:rPr>
+          <w:rFonts w:cstheme="minorHAnsi"/>
+        </w:rPr>
+        <w:t xml:space="preserve">Prototype for procedural algorithm to generate island meshes to be used in place of the current flat box for variation and platforming. Created with THREE.js library for </w:t>
+      </w:r>
+      <w:proofErr w:type="spellStart"/>
+      <w:r>
+        <w:rPr>
+          <w:rFonts w:cstheme="minorHAnsi"/>
+        </w:rPr>
+        <w:t>WebGL</w:t>
+      </w:r>
+      <w:proofErr w:type="spellEnd"/>
+      <w:r>
+        <w:rPr>
+          <w:rFonts w:cstheme="minorHAnsi"/>
+        </w:rPr>
+        <w:t>.</w:t>
+      </w:r>
+    </w:p>
+    <w:p>
+      <w:pPr>
+        <w:rPr>
+          <w:rFonts w:cstheme="minorHAnsi"/>
+        </w:rPr>
+      </w:pPr>
+    </w:p>
+    <w:p>
+      <w:pPr>
+        <w:rPr>
+          <w:rFonts w:cstheme="minorHAnsi"/>
+        </w:rPr>
+      </w:pPr>
+      <w:r>
+        <w:rPr>
+          <w:rFonts w:cstheme="minorHAnsi"/>
+        </w:rPr>
+        <w:t>Additional Sources (Models)</w:t>
+      </w:r>
+    </w:p>
+    <w:p>
+      <w:pPr>
+        <w:autoSpaceDE w:val="0"/>
+        <w:autoSpaceDN w:val="0"/>
+        <w:adjustRightInd w:val="0"/>
+        <w:spacing w:after="0" w:line="240" w:lineRule="auto"/>
+        <w:rPr>
+          <w:rFonts w:cstheme="minorHAnsi"/>
+          <w:color w:val="0000FF"/>
+        </w:rPr>
+      </w:pPr>
+      <w:bookmarkStart w:id="0" w:name="_GoBack"/>
+      <w:r>
+        <w:rPr>
+          <w:rFonts w:cstheme="minorHAnsi"/>
+          <w:color w:val="000000"/>
+        </w:rPr>
+        <w:t xml:space="preserve">Acorn Bringer ‐ </w:t>
+      </w:r>
+      <w:r>
+        <w:rPr>
+          <w:rFonts w:cstheme="minorHAnsi"/>
+          <w:color w:val="0000FF"/>
+        </w:rPr>
+        <w:t>https://www.acornbringer.com/</w:t>
+      </w:r>
+    </w:p>
+    <w:p>
+      <w:pPr>
+        <w:autoSpaceDE w:val="0"/>
+        <w:autoSpaceDN w:val="0"/>
+        <w:adjustRightInd w:val="0"/>
+        <w:spacing w:after="0" w:line="240" w:lineRule="auto"/>
+        <w:rPr>
+          <w:rFonts w:cstheme="minorHAnsi"/>
+          <w:color w:val="0000FF"/>
+        </w:rPr>
+      </w:pPr>
+      <w:r>
+        <w:rPr>
+          <w:rFonts w:cstheme="minorHAnsi"/>
+          <w:color w:val="000000"/>
+        </w:rPr>
+        <w:t xml:space="preserve">Pulsar Bytes ‐ </w:t>
+      </w:r>
+      <w:r>
+        <w:rPr>
+          <w:rFonts w:cstheme="minorHAnsi"/>
+          <w:color w:val="0000FF"/>
+        </w:rPr>
+        <w:t>https://www.pulsarbytes.com/</w:t>
+      </w:r>
+    </w:p>
+    <w:p>
+      <w:pPr>
+        <w:autoSpaceDE w:val="0"/>
+        <w:autoSpaceDN w:val="0"/>
+        <w:adjustRightInd w:val="0"/>
+        <w:spacing w:after="0" w:line="240" w:lineRule="auto"/>
+        <w:rPr>
+          <w:rFonts w:cstheme="minorHAnsi"/>
+          <w:color w:val="0000FF"/>
+        </w:rPr>
+      </w:pPr>
+      <w:r>
+        <w:rPr>
+          <w:rFonts w:cstheme="minorHAnsi"/>
+          <w:color w:val="000000"/>
+        </w:rPr>
+        <w:t xml:space="preserve">Just Create ‐ </w:t>
+      </w:r>
+      <w:r>
+        <w:rPr>
+          <w:rFonts w:cstheme="minorHAnsi"/>
+          <w:color w:val="0000FF"/>
+        </w:rPr>
+        <w:t>https://www.artstation.com/olehlila</w:t>
+      </w:r>
+    </w:p>
+    <w:p>
+      <w:pPr>
+        <w:rPr>
+          <w:rFonts w:cstheme="minorHAnsi"/>
+        </w:rPr>
+      </w:pPr>
+      <w:r>
+        <w:rPr>
+          <w:rFonts w:cstheme="minorHAnsi"/>
+          <w:color w:val="000000"/>
+        </w:rPr>
+        <w:t xml:space="preserve">Project Nature ‐ </w:t>
+      </w:r>
+      <w:r>
+        <w:rPr>
+          <w:rFonts w:cstheme="minorHAnsi"/>
+          <w:color w:val="0000FF"/>
+        </w:rPr>
+        <w:t>https://www.artstation.com/nilsarenz</w:t>
+      </w:r>
+      <w:bookmarkEnd w:id="0"/>
     </w:p>
     <w:sectPr>
       <w:pgSz w:w="12240" w:h="15840"/>
@@ -2548,7 +3299,7 @@
 </file>
 
 <file path=customXml/itemProps1.xml><?xml version="1.0" encoding="utf-8"?>
-<ds:datastoreItem xmlns:ds="http://schemas.openxmlformats.org/officeDocument/2006/customXml" ds:itemID="{E50D29CC-075C-464E-B2FE-8FC7FBB3658E}">
+<ds:datastoreItem xmlns:ds="http://schemas.openxmlformats.org/officeDocument/2006/customXml" ds:itemID="{5539D3EE-0F7F-45E9-9477-BD94542F464B}">
   <ds:schemaRefs>
     <ds:schemaRef ds:uri="http://schemas.openxmlformats.org/officeDocument/2006/bibliography"/>
   </ds:schemaRefs>

</xml_diff>

<commit_message>
paltergeist page filled out with info and images/gifs
</commit_message>
<xml_diff>
--- a/GameInfoRough.docx
+++ b/GameInfoRough.docx
@@ -2376,7 +2376,6 @@
           <w:color w:val="0000FF"/>
         </w:rPr>
       </w:pPr>
-      <w:bookmarkStart w:id="0" w:name="_GoBack"/>
       <w:r>
         <w:rPr>
           <w:rFonts w:cstheme="minorHAnsi"/>
@@ -2448,6 +2447,7 @@
       <w:pPr>
         <w:rPr>
           <w:rFonts w:cstheme="minorHAnsi"/>
+          <w:color w:val="0000FF"/>
         </w:rPr>
       </w:pPr>
       <w:r>
@@ -2464,7 +2464,510 @@
         </w:rPr>
         <w:t>https://www.artstation.com/nilsarenz</w:t>
       </w:r>
+    </w:p>
+    <w:p>
+      <w:pPr>
+        <w:rPr>
+          <w:rFonts w:cstheme="minorHAnsi"/>
+        </w:rPr>
+      </w:pPr>
+    </w:p>
+    <w:p>
+      <w:pPr>
+        <w:rPr>
+          <w:rFonts w:cstheme="minorHAnsi"/>
+        </w:rPr>
+      </w:pPr>
+    </w:p>
+    <w:p>
+      <w:pPr>
+        <w:rPr>
+          <w:rFonts w:cstheme="minorHAnsi"/>
+        </w:rPr>
+      </w:pPr>
+    </w:p>
+    <w:p>
+      <w:pPr>
+        <w:rPr>
+          <w:rFonts w:cstheme="minorHAnsi"/>
+        </w:rPr>
+      </w:pPr>
+    </w:p>
+    <w:p>
+      <w:pPr>
+        <w:rPr>
+          <w:rFonts w:cstheme="minorHAnsi"/>
+        </w:rPr>
+      </w:pPr>
+    </w:p>
+    <w:p>
+      <w:pPr>
+        <w:rPr>
+          <w:rFonts w:cstheme="minorHAnsi"/>
+        </w:rPr>
+      </w:pPr>
+    </w:p>
+    <w:p>
+      <w:pPr>
+        <w:rPr>
+          <w:rFonts w:cstheme="minorHAnsi"/>
+        </w:rPr>
+      </w:pPr>
+    </w:p>
+    <w:p>
+      <w:pPr>
+        <w:rPr>
+          <w:rFonts w:cstheme="minorHAnsi"/>
+        </w:rPr>
+      </w:pPr>
+    </w:p>
+    <w:p>
+      <w:pPr>
+        <w:rPr>
+          <w:rFonts w:cstheme="minorHAnsi"/>
+        </w:rPr>
+      </w:pPr>
+    </w:p>
+    <w:p>
+      <w:pPr>
+        <w:rPr>
+          <w:rFonts w:cstheme="minorHAnsi"/>
+        </w:rPr>
+      </w:pPr>
+    </w:p>
+    <w:p>
+      <w:pPr>
+        <w:rPr>
+          <w:rFonts w:cstheme="minorHAnsi"/>
+        </w:rPr>
+      </w:pPr>
+    </w:p>
+    <w:p>
+      <w:pPr>
+        <w:rPr>
+          <w:rFonts w:cstheme="minorHAnsi"/>
+        </w:rPr>
+      </w:pPr>
+    </w:p>
+    <w:p>
+      <w:pPr>
+        <w:rPr>
+          <w:rFonts w:cstheme="minorHAnsi"/>
+        </w:rPr>
+      </w:pPr>
+    </w:p>
+    <w:p>
+      <w:pPr>
+        <w:rPr>
+          <w:rFonts w:cstheme="minorHAnsi"/>
+        </w:rPr>
+      </w:pPr>
+    </w:p>
+    <w:p>
+      <w:pPr>
+        <w:jc w:val="center"/>
+        <w:rPr>
+          <w:rFonts w:ascii="Consolas" w:eastAsia="Times New Roman" w:hAnsi="Consolas" w:cs="Times New Roman"/>
+          <w:color w:val="D4D4D4"/>
+          <w:sz w:val="21"/>
+          <w:szCs w:val="21"/>
+        </w:rPr>
+      </w:pPr>
+      <w:proofErr w:type="spellStart"/>
+      <w:r>
+        <w:rPr>
+          <w:rFonts w:cstheme="minorHAnsi"/>
+        </w:rPr>
+        <w:lastRenderedPageBreak/>
+        <w:t>Paltergeist</w:t>
+      </w:r>
+      <w:proofErr w:type="spellEnd"/>
+      <w:r>
+        <w:rPr>
+          <w:rFonts w:cstheme="minorHAnsi"/>
+        </w:rPr>
+        <w:t xml:space="preserve"> </w:t>
+      </w:r>
+      <w:r>
+        <w:rPr>
+          <w:rFonts w:cstheme="minorHAnsi"/>
+        </w:rPr>
+        <w:t xml:space="preserve">was made by a team of </w:t>
+      </w:r>
+      <w:r>
+        <w:rPr>
+          <w:rFonts w:cstheme="minorHAnsi"/>
+        </w:rPr>
+        <w:t>3</w:t>
+      </w:r>
+      <w:r>
+        <w:rPr>
+          <w:rFonts w:cstheme="minorHAnsi"/>
+        </w:rPr>
+        <w:t xml:space="preserve"> people over </w:t>
+      </w:r>
+      <w:r>
+        <w:rPr>
+          <w:rFonts w:cstheme="minorHAnsi"/>
+        </w:rPr>
+        <w:t>5 weeks</w:t>
+      </w:r>
+    </w:p>
+    <w:p>
+      <w:pPr>
+        <w:autoSpaceDE w:val="0"/>
+        <w:autoSpaceDN w:val="0"/>
+        <w:adjustRightInd w:val="0"/>
+        <w:spacing w:line="240" w:lineRule="auto"/>
+        <w:jc w:val="center"/>
+        <w:rPr>
+          <w:rFonts w:cstheme="minorHAnsi"/>
+          <w:iCs/>
+        </w:rPr>
+      </w:pPr>
+      <w:r>
+        <w:rPr>
+          <w:rFonts w:cstheme="minorHAnsi"/>
+        </w:rPr>
+        <w:t>A</w:t>
+      </w:r>
+      <w:r>
+        <w:rPr>
+          <w:rFonts w:cstheme="minorHAnsi"/>
+        </w:rPr>
+        <w:t xml:space="preserve"> </w:t>
+      </w:r>
+      <w:r>
+        <w:rPr>
+          <w:rFonts w:cstheme="minorHAnsi"/>
+          <w:iCs/>
+        </w:rPr>
+        <w:t xml:space="preserve">2D web-based puzzle game </w:t>
+      </w:r>
+      <w:r>
+        <w:rPr>
+          <w:rFonts w:cstheme="minorHAnsi"/>
+          <w:iCs/>
+        </w:rPr>
+        <w:t>in which you play as</w:t>
+      </w:r>
+      <w:r>
+        <w:rPr>
+          <w:rFonts w:cstheme="minorHAnsi"/>
+          <w:iCs/>
+        </w:rPr>
+        <w:t xml:space="preserve"> a ghost who must </w:t>
+      </w:r>
+      <w:r>
+        <w:rPr>
+          <w:rFonts w:cstheme="minorHAnsi"/>
+          <w:iCs/>
+        </w:rPr>
+        <w:t xml:space="preserve">use their scare energy to </w:t>
+      </w:r>
+      <w:r>
+        <w:rPr>
+          <w:rFonts w:cstheme="minorHAnsi"/>
+          <w:iCs/>
+        </w:rPr>
+        <w:t>possess</w:t>
+      </w:r>
+      <w:r>
+        <w:rPr>
+          <w:rFonts w:cstheme="minorHAnsi"/>
+          <w:iCs/>
+        </w:rPr>
+        <w:t xml:space="preserve">, move, and </w:t>
+      </w:r>
+      <w:r>
+        <w:rPr>
+          <w:rFonts w:cstheme="minorHAnsi"/>
+          <w:iCs/>
+        </w:rPr>
+        <w:t>scale objects in an old mansion in order to help a child</w:t>
+      </w:r>
+      <w:r>
+        <w:rPr>
+          <w:rFonts w:cstheme="minorHAnsi"/>
+          <w:iCs/>
+        </w:rPr>
+        <w:t xml:space="preserve"> </w:t>
+      </w:r>
+      <w:r>
+        <w:rPr>
+          <w:rFonts w:cstheme="minorHAnsi"/>
+          <w:iCs/>
+        </w:rPr>
+        <w:t xml:space="preserve">ascend </w:t>
+      </w:r>
+      <w:r>
+        <w:rPr>
+          <w:rFonts w:cstheme="minorHAnsi"/>
+          <w:iCs/>
+        </w:rPr>
+        <w:t xml:space="preserve">through each floor </w:t>
+      </w:r>
+      <w:r>
+        <w:rPr>
+          <w:rFonts w:cstheme="minorHAnsi"/>
+          <w:iCs/>
+        </w:rPr>
+        <w:t>and retrieve their lost balloon from the attic.</w:t>
+      </w:r>
+    </w:p>
+    <w:p>
+      <w:pPr>
+        <w:autoSpaceDE w:val="0"/>
+        <w:autoSpaceDN w:val="0"/>
+        <w:adjustRightInd w:val="0"/>
+        <w:spacing w:line="240" w:lineRule="auto"/>
+        <w:jc w:val="center"/>
+        <w:rPr>
+          <w:rFonts w:cstheme="minorHAnsi"/>
+          <w:iCs/>
+        </w:rPr>
+      </w:pPr>
+      <w:r>
+        <w:rPr>
+          <w:rFonts w:cstheme="minorHAnsi"/>
+          <w:iCs/>
+        </w:rPr>
+        <w:t xml:space="preserve">This project was </w:t>
+      </w:r>
+      <w:r>
+        <w:rPr>
+          <w:rFonts w:cstheme="minorHAnsi"/>
+          <w:iCs/>
+        </w:rPr>
+        <w:t>developed in Phaser3 us</w:t>
+      </w:r>
+      <w:r>
+        <w:rPr>
+          <w:rFonts w:cstheme="minorHAnsi"/>
+          <w:iCs/>
+        </w:rPr>
+        <w:t xml:space="preserve">ing JavaScript </w:t>
+      </w:r>
+      <w:r>
+        <w:rPr>
+          <w:rFonts w:cstheme="minorHAnsi"/>
+          <w:iCs/>
+        </w:rPr>
+        <w:t>and GitHub for version control. This project also used the Matter.js physics library. As a shorter project with a team where we were all fairly new to game development, we really wanted to push what we were capable of but still keep a reasonable scope with backup plans for if we were unable to execute all of our desired features.</w:t>
+      </w:r>
+      <w:bookmarkStart w:id="0" w:name="_GoBack"/>
       <w:bookmarkEnd w:id="0"/>
+    </w:p>
+    <w:p>
+      <w:pPr>
+        <w:autoSpaceDE w:val="0"/>
+        <w:autoSpaceDN w:val="0"/>
+        <w:adjustRightInd w:val="0"/>
+        <w:spacing w:line="240" w:lineRule="auto"/>
+        <w:jc w:val="center"/>
+        <w:rPr>
+          <w:rFonts w:cstheme="minorHAnsi"/>
+          <w:iCs/>
+        </w:rPr>
+      </w:pPr>
+      <w:r>
+        <w:rPr>
+          <w:rFonts w:cstheme="minorHAnsi"/>
+          <w:iCs/>
+        </w:rPr>
+        <w:t>My Contributions</w:t>
+      </w:r>
+    </w:p>
+    <w:p>
+      <w:pPr>
+        <w:autoSpaceDE w:val="0"/>
+        <w:autoSpaceDN w:val="0"/>
+        <w:adjustRightInd w:val="0"/>
+        <w:spacing w:line="240" w:lineRule="auto"/>
+        <w:rPr>
+          <w:rFonts w:cstheme="minorHAnsi"/>
+          <w:iCs/>
+        </w:rPr>
+      </w:pPr>
+      <w:r>
+        <w:rPr>
+          <w:rFonts w:cstheme="minorHAnsi"/>
+          <w:iCs/>
+        </w:rPr>
+        <w:t>Custom Level System</w:t>
+      </w:r>
+    </w:p>
+    <w:p>
+      <w:pPr>
+        <w:autoSpaceDE w:val="0"/>
+        <w:autoSpaceDN w:val="0"/>
+        <w:adjustRightInd w:val="0"/>
+        <w:spacing w:line="240" w:lineRule="auto"/>
+        <w:ind w:left="720"/>
+        <w:rPr>
+          <w:rFonts w:cstheme="minorHAnsi"/>
+          <w:iCs/>
+        </w:rPr>
+      </w:pPr>
+      <w:r>
+        <w:rPr>
+          <w:rFonts w:cstheme="minorHAnsi"/>
+          <w:iCs/>
+        </w:rPr>
+        <w:t xml:space="preserve">A system for loading in levels our designer created in JSON format as well as managing resources. Level sprite assets are loaded and displayed as they become visible with the ascent. When level is changed the physics calculation is disabled for the previous level and physics bodies are created and enabled for the new level. </w:t>
+      </w:r>
+    </w:p>
+    <w:p>
+      <w:pPr>
+        <w:autoSpaceDE w:val="0"/>
+        <w:autoSpaceDN w:val="0"/>
+        <w:adjustRightInd w:val="0"/>
+        <w:spacing w:line="240" w:lineRule="auto"/>
+        <w:rPr>
+          <w:rFonts w:cstheme="minorHAnsi"/>
+          <w:iCs/>
+        </w:rPr>
+      </w:pPr>
+      <w:r>
+        <w:rPr>
+          <w:rFonts w:cstheme="minorHAnsi"/>
+          <w:iCs/>
+        </w:rPr>
+        <w:t xml:space="preserve">AI </w:t>
+      </w:r>
+      <w:r>
+        <w:rPr>
+          <w:rFonts w:cstheme="minorHAnsi"/>
+          <w:iCs/>
+        </w:rPr>
+        <w:t>Finite State Machine</w:t>
+      </w:r>
+    </w:p>
+    <w:p>
+      <w:pPr>
+        <w:autoSpaceDE w:val="0"/>
+        <w:autoSpaceDN w:val="0"/>
+        <w:adjustRightInd w:val="0"/>
+        <w:spacing w:line="240" w:lineRule="auto"/>
+        <w:ind w:left="720"/>
+        <w:rPr>
+          <w:rFonts w:cstheme="minorHAnsi"/>
+          <w:iCs/>
+        </w:rPr>
+      </w:pPr>
+      <w:r>
+        <w:rPr>
+          <w:rFonts w:cstheme="minorHAnsi"/>
+          <w:iCs/>
+        </w:rPr>
+        <w:t xml:space="preserve">A simple state machine for the child character to wander the available space taking into account the obstructions the player moves around, run to hide and glance back frantically when scared by witnessing ghost activity, and run to the level exit when the path is cleared. </w:t>
+      </w:r>
+    </w:p>
+    <w:p>
+      <w:pPr>
+        <w:autoSpaceDE w:val="0"/>
+        <w:autoSpaceDN w:val="0"/>
+        <w:adjustRightInd w:val="0"/>
+        <w:spacing w:line="240" w:lineRule="auto"/>
+        <w:rPr>
+          <w:rFonts w:cstheme="minorHAnsi"/>
+          <w:iCs/>
+        </w:rPr>
+      </w:pPr>
+      <w:r>
+        <w:rPr>
+          <w:rFonts w:cstheme="minorHAnsi"/>
+          <w:iCs/>
+        </w:rPr>
+        <w:t>Physics Wrangling</w:t>
+      </w:r>
+    </w:p>
+    <w:p>
+      <w:pPr>
+        <w:autoSpaceDE w:val="0"/>
+        <w:autoSpaceDN w:val="0"/>
+        <w:adjustRightInd w:val="0"/>
+        <w:spacing w:line="240" w:lineRule="auto"/>
+        <w:ind w:left="720"/>
+        <w:rPr>
+          <w:rFonts w:cstheme="minorHAnsi"/>
+          <w:iCs/>
+        </w:rPr>
+      </w:pPr>
+      <w:r>
+        <w:rPr>
+          <w:rFonts w:cstheme="minorHAnsi"/>
+          <w:iCs/>
+        </w:rPr>
+        <w:t xml:space="preserve">Setting up all of the physics objects that were generated, refactoring when switching from </w:t>
+      </w:r>
+      <w:proofErr w:type="spellStart"/>
+      <w:r>
+        <w:rPr>
+          <w:rFonts w:cstheme="minorHAnsi"/>
+          <w:iCs/>
+        </w:rPr>
+        <w:t>Phaser</w:t>
+      </w:r>
+      <w:proofErr w:type="spellEnd"/>
+      <w:r>
+        <w:rPr>
+          <w:rFonts w:cstheme="minorHAnsi"/>
+          <w:iCs/>
+        </w:rPr>
+        <w:t xml:space="preserve"> physics engine to Matter.js, and fiddling with variables for the best movement feeling with different scales.</w:t>
+      </w:r>
+    </w:p>
+    <w:p>
+      <w:pPr>
+        <w:autoSpaceDE w:val="0"/>
+        <w:autoSpaceDN w:val="0"/>
+        <w:adjustRightInd w:val="0"/>
+        <w:spacing w:line="240" w:lineRule="auto"/>
+        <w:rPr>
+          <w:rFonts w:cstheme="minorHAnsi"/>
+          <w:iCs/>
+        </w:rPr>
+      </w:pPr>
+      <w:r>
+        <w:rPr>
+          <w:rFonts w:cstheme="minorHAnsi"/>
+          <w:iCs/>
+        </w:rPr>
+        <w:t>Character Movement</w:t>
+      </w:r>
+    </w:p>
+    <w:p>
+      <w:pPr>
+        <w:autoSpaceDE w:val="0"/>
+        <w:autoSpaceDN w:val="0"/>
+        <w:adjustRightInd w:val="0"/>
+        <w:spacing w:line="240" w:lineRule="auto"/>
+        <w:ind w:left="720"/>
+        <w:rPr>
+          <w:rFonts w:cstheme="minorHAnsi"/>
+          <w:iCs/>
+        </w:rPr>
+      </w:pPr>
+      <w:r>
+        <w:rPr>
+          <w:rFonts w:cstheme="minorHAnsi"/>
+          <w:iCs/>
+        </w:rPr>
+        <w:t>The interpolation and direction changes used for the kid and the ghost’s movement to give the kid a solid, tangible feeling in the level and the ghost a light floaty feeling.</w:t>
+      </w:r>
+    </w:p>
+    <w:p>
+      <w:pPr>
+        <w:autoSpaceDE w:val="0"/>
+        <w:autoSpaceDN w:val="0"/>
+        <w:adjustRightInd w:val="0"/>
+        <w:spacing w:after="0" w:line="240" w:lineRule="auto"/>
+        <w:jc w:val="center"/>
+        <w:rPr>
+          <w:rFonts w:cstheme="minorHAnsi"/>
+        </w:rPr>
+      </w:pPr>
     </w:p>
     <w:sectPr>
       <w:pgSz w:w="12240" w:h="15840"/>
@@ -2990,7 +3493,7 @@
   <w:style w:type="paragraph" w:default="1" w:styleId="Normal">
     <w:name w:val="Normal"/>
     <w:qFormat/>
-    <w:rsid w:val="00E03551"/>
+    <w:rsid w:val="00DD02CF"/>
   </w:style>
   <w:style w:type="character" w:default="1" w:styleId="DefaultParagraphFont">
     <w:name w:val="Default Paragraph Font"/>
@@ -3029,6 +3532,17 @@
       <w:ind w:left="720"/>
       <w:contextualSpacing/>
     </w:pPr>
+  </w:style>
+  <w:style w:type="character" w:styleId="Hyperlink">
+    <w:name w:val="Hyperlink"/>
+    <w:basedOn w:val="DefaultParagraphFont"/>
+    <w:uiPriority w:val="99"/>
+    <w:unhideWhenUsed/>
+    <w:rsid w:val="003732A2"/>
+    <w:rPr>
+      <w:color w:val="0563C1" w:themeColor="hyperlink"/>
+      <w:u w:val="single"/>
+    </w:rPr>
   </w:style>
 </w:styles>
 </file>
@@ -3299,7 +3813,7 @@
 </file>
 
 <file path=customXml/itemProps1.xml><?xml version="1.0" encoding="utf-8"?>
-<ds:datastoreItem xmlns:ds="http://schemas.openxmlformats.org/officeDocument/2006/customXml" ds:itemID="{5539D3EE-0F7F-45E9-9477-BD94542F464B}">
+<ds:datastoreItem xmlns:ds="http://schemas.openxmlformats.org/officeDocument/2006/customXml" ds:itemID="{0E3DA52F-3B8B-4CB0-999D-097BED181C53}">
   <ds:schemaRefs>
     <ds:schemaRef ds:uri="http://schemas.openxmlformats.org/officeDocument/2006/bibliography"/>
   </ds:schemaRefs>

</xml_diff>

<commit_message>
Rock Patrol page info and images added
</commit_message>
<xml_diff>
--- a/GameInfoRough.docx
+++ b/GameInfoRough.docx
@@ -2586,31 +2586,7 @@
         <w:rPr>
           <w:rFonts w:cstheme="minorHAnsi"/>
         </w:rPr>
-        <w:t xml:space="preserve"> </w:t>
-      </w:r>
-      <w:r>
-        <w:rPr>
-          <w:rFonts w:cstheme="minorHAnsi"/>
-        </w:rPr>
-        <w:t xml:space="preserve">was made by a team of </w:t>
-      </w:r>
-      <w:r>
-        <w:rPr>
-          <w:rFonts w:cstheme="minorHAnsi"/>
-        </w:rPr>
-        <w:t>3</w:t>
-      </w:r>
-      <w:r>
-        <w:rPr>
-          <w:rFonts w:cstheme="minorHAnsi"/>
-        </w:rPr>
-        <w:t xml:space="preserve"> people over </w:t>
-      </w:r>
-      <w:r>
-        <w:rPr>
-          <w:rFonts w:cstheme="minorHAnsi"/>
-        </w:rPr>
-        <w:t>5 weeks</w:t>
+        <w:t xml:space="preserve"> was made by a team of 3 people over 5 weeks</w:t>
       </w:r>
     </w:p>
     <w:p>
@@ -2746,17 +2722,8 @@
           <w:rFonts w:cstheme="minorHAnsi"/>
           <w:iCs/>
         </w:rPr>
-        <w:t xml:space="preserve">ing JavaScript </w:t>
-      </w:r>
-      <w:r>
-        <w:rPr>
-          <w:rFonts w:cstheme="minorHAnsi"/>
-          <w:iCs/>
-        </w:rPr>
-        <w:t>and GitHub for version control. This project also used the Matter.js physics library. As a shorter project with a team where we were all fairly new to game development, we really wanted to push what we were capable of but still keep a reasonable scope with backup plans for if we were unable to execute all of our desired features.</w:t>
-      </w:r>
-      <w:bookmarkStart w:id="0" w:name="_GoBack"/>
-      <w:bookmarkEnd w:id="0"/>
+        <w:t>ing JavaScript and GitHub for version control. This project also used the Matter.js physics library. As a shorter project with a team where we were all fairly new to game development, we really wanted to push what we were capable of but still keep a reasonable scope with backup plans for if we were unable to execute all of our desired features.</w:t>
+      </w:r>
     </w:p>
     <w:p>
       <w:pPr>
@@ -2833,14 +2800,7 @@
           <w:rFonts w:cstheme="minorHAnsi"/>
           <w:iCs/>
         </w:rPr>
-        <w:t xml:space="preserve">AI </w:t>
-      </w:r>
-      <w:r>
-        <w:rPr>
-          <w:rFonts w:cstheme="minorHAnsi"/>
-          <w:iCs/>
-        </w:rPr>
-        <w:t>Finite State Machine</w:t>
+        <w:t>AI Finite State Machine</w:t>
       </w:r>
     </w:p>
     <w:p>
@@ -2963,11 +2923,823 @@
         <w:autoSpaceDN w:val="0"/>
         <w:adjustRightInd w:val="0"/>
         <w:spacing w:after="0" w:line="240" w:lineRule="auto"/>
+        <w:rPr>
+          <w:rFonts w:cstheme="minorHAnsi"/>
+        </w:rPr>
+      </w:pPr>
+    </w:p>
+    <w:p>
+      <w:pPr>
+        <w:autoSpaceDE w:val="0"/>
+        <w:autoSpaceDN w:val="0"/>
+        <w:adjustRightInd w:val="0"/>
+        <w:spacing w:after="0" w:line="240" w:lineRule="auto"/>
+        <w:rPr>
+          <w:rFonts w:cstheme="minorHAnsi"/>
+        </w:rPr>
+      </w:pPr>
+    </w:p>
+    <w:p>
+      <w:pPr>
+        <w:autoSpaceDE w:val="0"/>
+        <w:autoSpaceDN w:val="0"/>
+        <w:adjustRightInd w:val="0"/>
+        <w:spacing w:after="0" w:line="240" w:lineRule="auto"/>
+        <w:rPr>
+          <w:rFonts w:cstheme="minorHAnsi"/>
+        </w:rPr>
+      </w:pPr>
+    </w:p>
+    <w:p>
+      <w:pPr>
+        <w:autoSpaceDE w:val="0"/>
+        <w:autoSpaceDN w:val="0"/>
+        <w:adjustRightInd w:val="0"/>
+        <w:spacing w:after="0" w:line="240" w:lineRule="auto"/>
+        <w:rPr>
+          <w:rFonts w:cstheme="minorHAnsi"/>
+        </w:rPr>
+      </w:pPr>
+    </w:p>
+    <w:p>
+      <w:pPr>
+        <w:autoSpaceDE w:val="0"/>
+        <w:autoSpaceDN w:val="0"/>
+        <w:adjustRightInd w:val="0"/>
+        <w:spacing w:after="0" w:line="240" w:lineRule="auto"/>
+        <w:rPr>
+          <w:rFonts w:cstheme="minorHAnsi"/>
+        </w:rPr>
+      </w:pPr>
+    </w:p>
+    <w:p>
+      <w:pPr>
+        <w:autoSpaceDE w:val="0"/>
+        <w:autoSpaceDN w:val="0"/>
+        <w:adjustRightInd w:val="0"/>
+        <w:spacing w:after="0" w:line="240" w:lineRule="auto"/>
+        <w:rPr>
+          <w:rFonts w:cstheme="minorHAnsi"/>
+        </w:rPr>
+      </w:pPr>
+    </w:p>
+    <w:p>
+      <w:pPr>
+        <w:autoSpaceDE w:val="0"/>
+        <w:autoSpaceDN w:val="0"/>
+        <w:adjustRightInd w:val="0"/>
+        <w:spacing w:after="0" w:line="240" w:lineRule="auto"/>
+        <w:rPr>
+          <w:rFonts w:cstheme="minorHAnsi"/>
+        </w:rPr>
+      </w:pPr>
+    </w:p>
+    <w:p>
+      <w:pPr>
+        <w:autoSpaceDE w:val="0"/>
+        <w:autoSpaceDN w:val="0"/>
+        <w:adjustRightInd w:val="0"/>
+        <w:spacing w:after="0" w:line="240" w:lineRule="auto"/>
+        <w:rPr>
+          <w:rFonts w:cstheme="minorHAnsi"/>
+        </w:rPr>
+      </w:pPr>
+    </w:p>
+    <w:p>
+      <w:pPr>
+        <w:autoSpaceDE w:val="0"/>
+        <w:autoSpaceDN w:val="0"/>
+        <w:adjustRightInd w:val="0"/>
+        <w:spacing w:after="0" w:line="240" w:lineRule="auto"/>
+        <w:rPr>
+          <w:rFonts w:cstheme="minorHAnsi"/>
+        </w:rPr>
+      </w:pPr>
+    </w:p>
+    <w:p>
+      <w:pPr>
+        <w:autoSpaceDE w:val="0"/>
+        <w:autoSpaceDN w:val="0"/>
+        <w:adjustRightInd w:val="0"/>
+        <w:spacing w:after="0" w:line="240" w:lineRule="auto"/>
+        <w:rPr>
+          <w:rFonts w:cstheme="minorHAnsi"/>
+        </w:rPr>
+      </w:pPr>
+    </w:p>
+    <w:p>
+      <w:pPr>
+        <w:autoSpaceDE w:val="0"/>
+        <w:autoSpaceDN w:val="0"/>
+        <w:adjustRightInd w:val="0"/>
+        <w:spacing w:after="0" w:line="240" w:lineRule="auto"/>
+        <w:rPr>
+          <w:rFonts w:cstheme="minorHAnsi"/>
+        </w:rPr>
+      </w:pPr>
+    </w:p>
+    <w:p>
+      <w:pPr>
+        <w:autoSpaceDE w:val="0"/>
+        <w:autoSpaceDN w:val="0"/>
+        <w:adjustRightInd w:val="0"/>
+        <w:spacing w:after="0" w:line="240" w:lineRule="auto"/>
+        <w:rPr>
+          <w:rFonts w:cstheme="minorHAnsi"/>
+        </w:rPr>
+      </w:pPr>
+    </w:p>
+    <w:p>
+      <w:pPr>
+        <w:autoSpaceDE w:val="0"/>
+        <w:autoSpaceDN w:val="0"/>
+        <w:adjustRightInd w:val="0"/>
+        <w:spacing w:after="0" w:line="240" w:lineRule="auto"/>
+        <w:rPr>
+          <w:rFonts w:cstheme="minorHAnsi"/>
+        </w:rPr>
+      </w:pPr>
+    </w:p>
+    <w:p>
+      <w:pPr>
+        <w:autoSpaceDE w:val="0"/>
+        <w:autoSpaceDN w:val="0"/>
+        <w:adjustRightInd w:val="0"/>
+        <w:spacing w:after="0" w:line="240" w:lineRule="auto"/>
+        <w:rPr>
+          <w:rFonts w:cstheme="minorHAnsi"/>
+        </w:rPr>
+      </w:pPr>
+    </w:p>
+    <w:p>
+      <w:pPr>
+        <w:autoSpaceDE w:val="0"/>
+        <w:autoSpaceDN w:val="0"/>
+        <w:adjustRightInd w:val="0"/>
+        <w:spacing w:after="0" w:line="240" w:lineRule="auto"/>
+        <w:rPr>
+          <w:rFonts w:cstheme="minorHAnsi"/>
+        </w:rPr>
+      </w:pPr>
+    </w:p>
+    <w:p>
+      <w:pPr>
+        <w:autoSpaceDE w:val="0"/>
+        <w:autoSpaceDN w:val="0"/>
+        <w:adjustRightInd w:val="0"/>
+        <w:spacing w:after="0" w:line="240" w:lineRule="auto"/>
+        <w:rPr>
+          <w:rFonts w:cstheme="minorHAnsi"/>
+        </w:rPr>
+      </w:pPr>
+    </w:p>
+    <w:p>
+      <w:pPr>
+        <w:autoSpaceDE w:val="0"/>
+        <w:autoSpaceDN w:val="0"/>
+        <w:adjustRightInd w:val="0"/>
+        <w:spacing w:line="240" w:lineRule="auto"/>
         <w:jc w:val="center"/>
         <w:rPr>
           <w:rFonts w:cstheme="minorHAnsi"/>
         </w:rPr>
       </w:pPr>
+      <w:r>
+        <w:rPr>
+          <w:rFonts w:cstheme="minorHAnsi"/>
+        </w:rPr>
+        <w:lastRenderedPageBreak/>
+        <w:t>Team Size: 8      Duration: 3 Weeks      Role: Lead Programmer</w:t>
+      </w:r>
+    </w:p>
+    <w:p>
+      <w:pPr>
+        <w:autoSpaceDE w:val="0"/>
+        <w:autoSpaceDN w:val="0"/>
+        <w:adjustRightInd w:val="0"/>
+        <w:spacing w:line="240" w:lineRule="auto"/>
+        <w:jc w:val="center"/>
+        <w:rPr>
+          <w:rFonts w:cstheme="minorHAnsi"/>
+        </w:rPr>
+      </w:pPr>
+      <w:r>
+        <w:rPr>
+          <w:rFonts w:cstheme="minorHAnsi"/>
+        </w:rPr>
+        <w:t>A pair of humans compete against a raccoon to gather the most trash from the neighborhood by using their unique abilities.</w:t>
+      </w:r>
+    </w:p>
+    <w:p>
+      <w:pPr>
+        <w:autoSpaceDE w:val="0"/>
+        <w:autoSpaceDN w:val="0"/>
+        <w:adjustRightInd w:val="0"/>
+        <w:spacing w:line="240" w:lineRule="auto"/>
+        <w:jc w:val="center"/>
+        <w:rPr>
+          <w:rFonts w:cstheme="minorHAnsi"/>
+        </w:rPr>
+      </w:pPr>
+      <w:r>
+        <w:rPr>
+          <w:rFonts w:cstheme="minorHAnsi"/>
+        </w:rPr>
+        <w:t>This was a digital adaptation of a board game designed by the same team of people. It was developed in Unity, doing our best to keep the scope small enough that we could make all of our assets ourselves and keep all of the functionality needed for the board game during the limited timeframe that the project was allowed.</w:t>
+      </w:r>
+    </w:p>
+    <w:p>
+      <w:pPr>
+        <w:autoSpaceDE w:val="0"/>
+        <w:autoSpaceDN w:val="0"/>
+        <w:adjustRightInd w:val="0"/>
+        <w:spacing w:line="240" w:lineRule="auto"/>
+        <w:jc w:val="center"/>
+        <w:rPr>
+          <w:rFonts w:cstheme="minorHAnsi"/>
+        </w:rPr>
+      </w:pPr>
+      <w:r>
+        <w:rPr>
+          <w:rFonts w:cstheme="minorHAnsi"/>
+        </w:rPr>
+        <w:t>My Contributions</w:t>
+      </w:r>
+    </w:p>
+    <w:p>
+      <w:pPr>
+        <w:autoSpaceDE w:val="0"/>
+        <w:autoSpaceDN w:val="0"/>
+        <w:adjustRightInd w:val="0"/>
+        <w:spacing w:line="240" w:lineRule="auto"/>
+        <w:rPr>
+          <w:rFonts w:cstheme="minorHAnsi"/>
+        </w:rPr>
+      </w:pPr>
+      <w:r>
+        <w:rPr>
+          <w:rFonts w:cstheme="minorHAnsi"/>
+        </w:rPr>
+        <w:t>Map Generation</w:t>
+      </w:r>
+    </w:p>
+    <w:p>
+      <w:pPr>
+        <w:autoSpaceDE w:val="0"/>
+        <w:autoSpaceDN w:val="0"/>
+        <w:adjustRightInd w:val="0"/>
+        <w:spacing w:line="240" w:lineRule="auto"/>
+        <w:ind w:left="1440" w:hanging="720"/>
+        <w:rPr>
+          <w:rFonts w:cstheme="minorHAnsi"/>
+        </w:rPr>
+      </w:pPr>
+      <w:proofErr w:type="spellStart"/>
+      <w:r>
+        <w:rPr>
+          <w:rFonts w:cstheme="minorHAnsi"/>
+        </w:rPr>
+        <w:t>HexMap</w:t>
+      </w:r>
+      <w:proofErr w:type="spellEnd"/>
+      <w:r>
+        <w:rPr>
+          <w:rFonts w:cstheme="minorHAnsi"/>
+        </w:rPr>
+        <w:t xml:space="preserve"> – Manages generating the hex map from a txt file, formatting the tile placement, and functions for interacting with the tile map. </w:t>
+      </w:r>
+    </w:p>
+    <w:p>
+      <w:pPr>
+        <w:autoSpaceDE w:val="0"/>
+        <w:autoSpaceDN w:val="0"/>
+        <w:adjustRightInd w:val="0"/>
+        <w:spacing w:line="240" w:lineRule="auto"/>
+        <w:ind w:left="1440" w:hanging="720"/>
+        <w:rPr>
+          <w:rFonts w:cstheme="minorHAnsi"/>
+        </w:rPr>
+      </w:pPr>
+      <w:proofErr w:type="spellStart"/>
+      <w:r>
+        <w:rPr>
+          <w:rFonts w:cstheme="minorHAnsi"/>
+        </w:rPr>
+        <w:t>TileInfo</w:t>
+      </w:r>
+      <w:proofErr w:type="spellEnd"/>
+      <w:r>
+        <w:rPr>
+          <w:rFonts w:cstheme="minorHAnsi"/>
+        </w:rPr>
+        <w:t xml:space="preserve"> </w:t>
+      </w:r>
+      <w:r>
+        <w:rPr>
+          <w:rFonts w:cstheme="minorHAnsi"/>
+        </w:rPr>
+        <w:t>–</w:t>
+      </w:r>
+      <w:r>
+        <w:rPr>
+          <w:rFonts w:cstheme="minorHAnsi"/>
+        </w:rPr>
+        <w:t xml:space="preserve"> </w:t>
+      </w:r>
+      <w:r>
+        <w:rPr>
+          <w:rFonts w:cstheme="minorHAnsi"/>
+        </w:rPr>
+        <w:t>Stores all information about the specific tile including its type, coordinate, and token occupant.</w:t>
+      </w:r>
+    </w:p>
+    <w:p>
+      <w:pPr>
+        <w:autoSpaceDE w:val="0"/>
+        <w:autoSpaceDN w:val="0"/>
+        <w:adjustRightInd w:val="0"/>
+        <w:spacing w:line="240" w:lineRule="auto"/>
+        <w:rPr>
+          <w:rFonts w:cstheme="minorHAnsi"/>
+        </w:rPr>
+      </w:pPr>
+      <w:r>
+        <w:rPr>
+          <w:rFonts w:cstheme="minorHAnsi"/>
+        </w:rPr>
+        <w:t>Possible Path Finding</w:t>
+      </w:r>
+    </w:p>
+    <w:p>
+      <w:pPr>
+        <w:autoSpaceDE w:val="0"/>
+        <w:autoSpaceDN w:val="0"/>
+        <w:adjustRightInd w:val="0"/>
+        <w:spacing w:line="240" w:lineRule="auto"/>
+        <w:ind w:left="720"/>
+        <w:rPr>
+          <w:rFonts w:cstheme="minorHAnsi"/>
+        </w:rPr>
+      </w:pPr>
+      <w:r>
+        <w:rPr>
+          <w:rFonts w:cstheme="minorHAnsi"/>
+        </w:rPr>
+        <w:t>Calculated all tiles that the player could move to and highlighted given tiles, not allowing the user to select impossible moves.</w:t>
+      </w:r>
+    </w:p>
+    <w:p>
+      <w:pPr>
+        <w:autoSpaceDE w:val="0"/>
+        <w:autoSpaceDN w:val="0"/>
+        <w:adjustRightInd w:val="0"/>
+        <w:spacing w:line="240" w:lineRule="auto"/>
+        <w:rPr>
+          <w:rFonts w:cstheme="minorHAnsi"/>
+        </w:rPr>
+      </w:pPr>
+      <w:r>
+        <w:rPr>
+          <w:rFonts w:cstheme="minorHAnsi"/>
+        </w:rPr>
+        <w:t>Audio Management</w:t>
+      </w:r>
+    </w:p>
+    <w:p>
+      <w:pPr>
+        <w:autoSpaceDE w:val="0"/>
+        <w:autoSpaceDN w:val="0"/>
+        <w:adjustRightInd w:val="0"/>
+        <w:spacing w:line="240" w:lineRule="auto"/>
+        <w:ind w:left="720"/>
+        <w:rPr>
+          <w:rFonts w:cstheme="minorHAnsi"/>
+        </w:rPr>
+      </w:pPr>
+      <w:r>
+        <w:rPr>
+          <w:rFonts w:cstheme="minorHAnsi"/>
+        </w:rPr>
+        <w:t xml:space="preserve">Simple </w:t>
+      </w:r>
+      <w:r>
+        <w:rPr>
+          <w:rFonts w:cstheme="minorHAnsi"/>
+        </w:rPr>
+        <w:t>audio driver that plays sound effects on given events.</w:t>
+      </w:r>
+    </w:p>
+    <w:p>
+      <w:pPr>
+        <w:autoSpaceDE w:val="0"/>
+        <w:autoSpaceDN w:val="0"/>
+        <w:adjustRightInd w:val="0"/>
+        <w:spacing w:line="240" w:lineRule="auto"/>
+        <w:rPr>
+          <w:rFonts w:cstheme="minorHAnsi"/>
+        </w:rPr>
+      </w:pPr>
+      <w:r>
+        <w:rPr>
+          <w:rFonts w:cstheme="minorHAnsi"/>
+        </w:rPr>
+        <w:t>Camera Controller</w:t>
+      </w:r>
+    </w:p>
+    <w:p>
+      <w:pPr>
+        <w:autoSpaceDE w:val="0"/>
+        <w:autoSpaceDN w:val="0"/>
+        <w:adjustRightInd w:val="0"/>
+        <w:spacing w:line="240" w:lineRule="auto"/>
+        <w:ind w:left="720"/>
+        <w:rPr>
+          <w:rFonts w:cstheme="minorHAnsi"/>
+        </w:rPr>
+      </w:pPr>
+      <w:r>
+        <w:rPr>
+          <w:rFonts w:cstheme="minorHAnsi"/>
+        </w:rPr>
+        <w:t>U</w:t>
+      </w:r>
+      <w:r>
+        <w:rPr>
+          <w:rFonts w:cstheme="minorHAnsi"/>
+        </w:rPr>
+        <w:t>ser input controller to manipulate camera at fixed angle with rotation, panning, and zoom.</w:t>
+      </w:r>
+    </w:p>
+    <w:p>
+      <w:pPr>
+        <w:autoSpaceDE w:val="0"/>
+        <w:autoSpaceDN w:val="0"/>
+        <w:adjustRightInd w:val="0"/>
+        <w:spacing w:line="240" w:lineRule="auto"/>
+        <w:rPr>
+          <w:rFonts w:cstheme="minorHAnsi"/>
+        </w:rPr>
+      </w:pPr>
+      <w:r>
+        <w:rPr>
+          <w:rFonts w:cstheme="minorHAnsi"/>
+        </w:rPr>
+        <w:t>Player Movement</w:t>
+      </w:r>
+    </w:p>
+    <w:p>
+      <w:pPr>
+        <w:autoSpaceDE w:val="0"/>
+        <w:autoSpaceDN w:val="0"/>
+        <w:adjustRightInd w:val="0"/>
+        <w:spacing w:line="240" w:lineRule="auto"/>
+        <w:ind w:left="720"/>
+        <w:rPr>
+          <w:rFonts w:cstheme="minorHAnsi"/>
+        </w:rPr>
+      </w:pPr>
+      <w:r>
+        <w:rPr>
+          <w:rFonts w:cstheme="minorHAnsi"/>
+        </w:rPr>
+        <w:t>Path</w:t>
+      </w:r>
+      <w:r>
+        <w:rPr>
+          <w:rFonts w:cstheme="minorHAnsi"/>
+        </w:rPr>
+        <w:t xml:space="preserve">s </w:t>
+      </w:r>
+      <w:r>
+        <w:rPr>
+          <w:rFonts w:cstheme="minorHAnsi"/>
+        </w:rPr>
+        <w:t>movement between start and destination with interpolated movement between tiles and piece rotation.</w:t>
+      </w:r>
+    </w:p>
+    <w:p>
+      <w:pPr>
+        <w:autoSpaceDE w:val="0"/>
+        <w:autoSpaceDN w:val="0"/>
+        <w:adjustRightInd w:val="0"/>
+        <w:spacing w:line="240" w:lineRule="auto"/>
+        <w:ind w:left="720"/>
+        <w:rPr>
+          <w:rFonts w:cstheme="minorHAnsi"/>
+        </w:rPr>
+      </w:pPr>
+    </w:p>
+    <w:p>
+      <w:pPr>
+        <w:autoSpaceDE w:val="0"/>
+        <w:autoSpaceDN w:val="0"/>
+        <w:adjustRightInd w:val="0"/>
+        <w:spacing w:line="240" w:lineRule="auto"/>
+        <w:jc w:val="center"/>
+        <w:rPr>
+          <w:rFonts w:cstheme="minorHAnsi"/>
+        </w:rPr>
+      </w:pPr>
+    </w:p>
+    <w:p>
+      <w:pPr>
+        <w:autoSpaceDE w:val="0"/>
+        <w:autoSpaceDN w:val="0"/>
+        <w:adjustRightInd w:val="0"/>
+        <w:spacing w:line="240" w:lineRule="auto"/>
+        <w:jc w:val="center"/>
+        <w:rPr>
+          <w:rFonts w:cstheme="minorHAnsi"/>
+        </w:rPr>
+      </w:pPr>
+    </w:p>
+    <w:p>
+      <w:pPr>
+        <w:autoSpaceDE w:val="0"/>
+        <w:autoSpaceDN w:val="0"/>
+        <w:adjustRightInd w:val="0"/>
+        <w:spacing w:line="240" w:lineRule="auto"/>
+        <w:jc w:val="center"/>
+        <w:rPr>
+          <w:rFonts w:cstheme="minorHAnsi"/>
+        </w:rPr>
+      </w:pPr>
+    </w:p>
+    <w:p>
+      <w:pPr>
+        <w:autoSpaceDE w:val="0"/>
+        <w:autoSpaceDN w:val="0"/>
+        <w:adjustRightInd w:val="0"/>
+        <w:spacing w:line="240" w:lineRule="auto"/>
+        <w:jc w:val="center"/>
+        <w:rPr>
+          <w:rFonts w:cstheme="minorHAnsi"/>
+        </w:rPr>
+      </w:pPr>
+    </w:p>
+    <w:p>
+      <w:pPr>
+        <w:autoSpaceDE w:val="0"/>
+        <w:autoSpaceDN w:val="0"/>
+        <w:adjustRightInd w:val="0"/>
+        <w:spacing w:line="240" w:lineRule="auto"/>
+        <w:jc w:val="center"/>
+        <w:rPr>
+          <w:rFonts w:cstheme="minorHAnsi"/>
+        </w:rPr>
+      </w:pPr>
+    </w:p>
+    <w:p>
+      <w:pPr>
+        <w:autoSpaceDE w:val="0"/>
+        <w:autoSpaceDN w:val="0"/>
+        <w:adjustRightInd w:val="0"/>
+        <w:spacing w:line="240" w:lineRule="auto"/>
+        <w:jc w:val="center"/>
+        <w:rPr>
+          <w:rFonts w:cstheme="minorHAnsi"/>
+        </w:rPr>
+      </w:pPr>
+    </w:p>
+    <w:p>
+      <w:pPr>
+        <w:autoSpaceDE w:val="0"/>
+        <w:autoSpaceDN w:val="0"/>
+        <w:adjustRightInd w:val="0"/>
+        <w:spacing w:line="240" w:lineRule="auto"/>
+        <w:jc w:val="center"/>
+        <w:rPr>
+          <w:rFonts w:cstheme="minorHAnsi"/>
+        </w:rPr>
+      </w:pPr>
+    </w:p>
+    <w:p>
+      <w:pPr>
+        <w:autoSpaceDE w:val="0"/>
+        <w:autoSpaceDN w:val="0"/>
+        <w:adjustRightInd w:val="0"/>
+        <w:spacing w:line="240" w:lineRule="auto"/>
+        <w:jc w:val="center"/>
+        <w:rPr>
+          <w:rFonts w:cstheme="minorHAnsi"/>
+        </w:rPr>
+      </w:pPr>
+    </w:p>
+    <w:p>
+      <w:pPr>
+        <w:autoSpaceDE w:val="0"/>
+        <w:autoSpaceDN w:val="0"/>
+        <w:adjustRightInd w:val="0"/>
+        <w:spacing w:line="240" w:lineRule="auto"/>
+        <w:jc w:val="center"/>
+        <w:rPr>
+          <w:rFonts w:cstheme="minorHAnsi"/>
+        </w:rPr>
+      </w:pPr>
+    </w:p>
+    <w:p>
+      <w:pPr>
+        <w:autoSpaceDE w:val="0"/>
+        <w:autoSpaceDN w:val="0"/>
+        <w:adjustRightInd w:val="0"/>
+        <w:spacing w:line="240" w:lineRule="auto"/>
+        <w:jc w:val="center"/>
+        <w:rPr>
+          <w:rFonts w:cstheme="minorHAnsi"/>
+        </w:rPr>
+      </w:pPr>
+      <w:r>
+        <w:rPr>
+          <w:rFonts w:cstheme="minorHAnsi"/>
+        </w:rPr>
+        <w:lastRenderedPageBreak/>
+        <w:t>Team Size: Solo</w:t>
+      </w:r>
+      <w:r>
+        <w:rPr>
+          <w:rFonts w:cstheme="minorHAnsi"/>
+        </w:rPr>
+        <w:t xml:space="preserve">      </w:t>
+      </w:r>
+      <w:r>
+        <w:rPr>
+          <w:rFonts w:cstheme="minorHAnsi"/>
+        </w:rPr>
+        <w:t>Duration: 1 Week</w:t>
+      </w:r>
+    </w:p>
+    <w:p>
+      <w:pPr>
+        <w:autoSpaceDE w:val="0"/>
+        <w:autoSpaceDN w:val="0"/>
+        <w:adjustRightInd w:val="0"/>
+        <w:spacing w:line="240" w:lineRule="auto"/>
+        <w:jc w:val="center"/>
+        <w:rPr>
+          <w:rFonts w:cstheme="minorHAnsi"/>
+        </w:rPr>
+      </w:pPr>
+      <w:r>
+        <w:rPr>
+          <w:rFonts w:cstheme="minorHAnsi"/>
+        </w:rPr>
+        <w:t>A 2 person co-op remake of R</w:t>
+      </w:r>
+      <w:r>
+        <w:rPr>
+          <w:rFonts w:cstheme="minorHAnsi"/>
+        </w:rPr>
+        <w:t>ocket Patrol where a rock and scissors</w:t>
+      </w:r>
+      <w:r>
+        <w:rPr>
+          <w:rFonts w:cstheme="minorHAnsi"/>
+        </w:rPr>
+        <w:t xml:space="preserve"> must work together to take out paper airplanes while avoiding cloud obstacles. </w:t>
+      </w:r>
+    </w:p>
+    <w:p>
+      <w:pPr>
+        <w:autoSpaceDE w:val="0"/>
+        <w:autoSpaceDN w:val="0"/>
+        <w:adjustRightInd w:val="0"/>
+        <w:spacing w:line="240" w:lineRule="auto"/>
+        <w:jc w:val="center"/>
+        <w:rPr>
+          <w:rFonts w:cstheme="minorHAnsi"/>
+        </w:rPr>
+      </w:pPr>
+      <w:r>
+        <w:rPr>
+          <w:rFonts w:cstheme="minorHAnsi"/>
+        </w:rPr>
+        <w:t xml:space="preserve">This was a very short independent project based off of provided code replicating the game Rocket Patrol. Developed in Phaser3, my main goal was to step back from the coding I normally focus on and instead focus on asset creation and reworking the game mechanics. </w:t>
+      </w:r>
+    </w:p>
+    <w:p>
+      <w:pPr>
+        <w:autoSpaceDE w:val="0"/>
+        <w:autoSpaceDN w:val="0"/>
+        <w:adjustRightInd w:val="0"/>
+        <w:spacing w:line="240" w:lineRule="auto"/>
+        <w:jc w:val="center"/>
+        <w:rPr>
+          <w:rFonts w:cstheme="minorHAnsi"/>
+        </w:rPr>
+      </w:pPr>
+      <w:r>
+        <w:rPr>
+          <w:rFonts w:cstheme="minorHAnsi"/>
+        </w:rPr>
+        <w:t>My Work</w:t>
+      </w:r>
+    </w:p>
+    <w:p>
+      <w:pPr>
+        <w:autoSpaceDE w:val="0"/>
+        <w:autoSpaceDN w:val="0"/>
+        <w:adjustRightInd w:val="0"/>
+        <w:spacing w:line="240" w:lineRule="auto"/>
+        <w:rPr>
+          <w:rFonts w:cstheme="minorHAnsi"/>
+        </w:rPr>
+      </w:pPr>
+      <w:r>
+        <w:rPr>
+          <w:rFonts w:cstheme="minorHAnsi"/>
+        </w:rPr>
+        <w:t>Art and Sound Assets</w:t>
+      </w:r>
+    </w:p>
+    <w:p>
+      <w:pPr>
+        <w:autoSpaceDE w:val="0"/>
+        <w:autoSpaceDN w:val="0"/>
+        <w:adjustRightInd w:val="0"/>
+        <w:spacing w:line="240" w:lineRule="auto"/>
+        <w:ind w:left="720"/>
+        <w:rPr>
+          <w:rFonts w:cstheme="minorHAnsi"/>
+        </w:rPr>
+      </w:pPr>
+      <w:r>
+        <w:rPr>
+          <w:rFonts w:cstheme="minorHAnsi"/>
+        </w:rPr>
+        <w:t>All art and sound assets were created by me.</w:t>
+      </w:r>
+    </w:p>
+    <w:p>
+      <w:pPr>
+        <w:autoSpaceDE w:val="0"/>
+        <w:autoSpaceDN w:val="0"/>
+        <w:adjustRightInd w:val="0"/>
+        <w:spacing w:line="240" w:lineRule="auto"/>
+        <w:rPr>
+          <w:rFonts w:cstheme="minorHAnsi"/>
+        </w:rPr>
+      </w:pPr>
+      <w:r>
+        <w:rPr>
+          <w:rFonts w:cstheme="minorHAnsi"/>
+        </w:rPr>
+        <w:t>Rock and Scissor Mechanic</w:t>
+      </w:r>
+    </w:p>
+    <w:p>
+      <w:pPr>
+        <w:autoSpaceDE w:val="0"/>
+        <w:autoSpaceDN w:val="0"/>
+        <w:adjustRightInd w:val="0"/>
+        <w:spacing w:line="240" w:lineRule="auto"/>
+        <w:ind w:left="720"/>
+        <w:rPr>
+          <w:rFonts w:cstheme="minorHAnsi"/>
+        </w:rPr>
+      </w:pPr>
+      <w:r>
+        <w:rPr>
+          <w:rFonts w:cstheme="minorHAnsi"/>
+        </w:rPr>
+        <w:t xml:space="preserve">Reworked the logic for the previous rocket launch to instead be dependent on a second actor, the scissors, overlapping and cutting in order to drop. </w:t>
+      </w:r>
+    </w:p>
+    <w:p>
+      <w:pPr>
+        <w:autoSpaceDE w:val="0"/>
+        <w:autoSpaceDN w:val="0"/>
+        <w:adjustRightInd w:val="0"/>
+        <w:spacing w:line="240" w:lineRule="auto"/>
+        <w:rPr>
+          <w:rFonts w:cstheme="minorHAnsi"/>
+        </w:rPr>
+      </w:pPr>
+      <w:r>
+        <w:rPr>
+          <w:rFonts w:cstheme="minorHAnsi"/>
+        </w:rPr>
+        <w:t>Cloud Obstacles</w:t>
+      </w:r>
+    </w:p>
+    <w:p>
+      <w:pPr>
+        <w:autoSpaceDE w:val="0"/>
+        <w:autoSpaceDN w:val="0"/>
+        <w:adjustRightInd w:val="0"/>
+        <w:spacing w:line="240" w:lineRule="auto"/>
+        <w:ind w:left="720"/>
+        <w:rPr>
+          <w:rFonts w:cstheme="minorHAnsi"/>
+        </w:rPr>
+      </w:pPr>
+      <w:bookmarkStart w:id="0" w:name="_GoBack"/>
+      <w:r>
+        <w:rPr>
+          <w:rFonts w:cstheme="minorHAnsi"/>
+        </w:rPr>
+        <w:t>Set up a system for randomly choosing and spacing a series of clouds to act as obstacles scrolling across the landscape with frequency based on difficulty. Also set up collision event to stop the rock and play an animation if the falling rock hits a cloud.</w:t>
+      </w:r>
+      <w:bookmarkEnd w:id="0"/>
     </w:p>
     <w:sectPr>
       <w:pgSz w:w="12240" w:h="15840"/>
@@ -3813,7 +4585,7 @@
 </file>
 
 <file path=customXml/itemProps1.xml><?xml version="1.0" encoding="utf-8"?>
-<ds:datastoreItem xmlns:ds="http://schemas.openxmlformats.org/officeDocument/2006/customXml" ds:itemID="{0E3DA52F-3B8B-4CB0-999D-097BED181C53}">
+<ds:datastoreItem xmlns:ds="http://schemas.openxmlformats.org/officeDocument/2006/customXml" ds:itemID="{9428F1F0-4A39-4AD6-B5EF-A51E20ACEF06}">
   <ds:schemaRefs>
     <ds:schemaRef ds:uri="http://schemas.openxmlformats.org/officeDocument/2006/bibliography"/>
   </ds:schemaRefs>

</xml_diff>